<commit_message>
Notes up to 4/1/2019
</commit_message>
<xml_diff>
--- a/Notes/Notes.docx
+++ b/Notes/Notes.docx
@@ -1558,6 +1558,492 @@
           <w:szCs w:val="24"/>
         </w:rPr>
         <w:t>Review chapter 0 of the book for dumb basic CS110-111 stuff</w:t>
+      </w:r>
+    </w:p>
+    <w:p>
+      <w:pPr>
+        <w:rPr>
+          <w:rFonts w:ascii="Times New Roman" w:hAnsi="Times New Roman" w:cs="Times New Roman"/>
+          <w:sz w:val="24"/>
+          <w:szCs w:val="24"/>
+        </w:rPr>
+      </w:pPr>
+      <w:r>
+        <w:rPr>
+          <w:rFonts w:ascii="Times New Roman" w:hAnsi="Times New Roman" w:cs="Times New Roman"/>
+          <w:sz w:val="24"/>
+          <w:szCs w:val="24"/>
+        </w:rPr>
+        <w:t>3/28/2019</w:t>
+      </w:r>
+    </w:p>
+    <w:p>
+      <w:pPr>
+        <w:pStyle w:val="ListParagraph"/>
+        <w:numPr>
+          <w:ilvl w:val="0"/>
+          <w:numId w:val="3"/>
+        </w:numPr>
+        <w:rPr>
+          <w:rFonts w:ascii="Times New Roman" w:hAnsi="Times New Roman" w:cs="Times New Roman"/>
+          <w:sz w:val="24"/>
+          <w:szCs w:val="24"/>
+        </w:rPr>
+      </w:pPr>
+      <w:r>
+        <w:rPr>
+          <w:rFonts w:ascii="Times New Roman" w:hAnsi="Times New Roman" w:cs="Times New Roman"/>
+          <w:sz w:val="24"/>
+          <w:szCs w:val="24"/>
+        </w:rPr>
+        <w:t>The point of Data Abstraction is so that the users code should not access the implementation of details of the class used.</w:t>
+      </w:r>
+    </w:p>
+    <w:p>
+      <w:pPr>
+        <w:pStyle w:val="ListParagraph"/>
+        <w:numPr>
+          <w:ilvl w:val="0"/>
+          <w:numId w:val="3"/>
+        </w:numPr>
+        <w:rPr>
+          <w:rFonts w:ascii="Times New Roman" w:hAnsi="Times New Roman" w:cs="Times New Roman"/>
+          <w:sz w:val="24"/>
+          <w:szCs w:val="24"/>
+        </w:rPr>
+      </w:pPr>
+      <w:r>
+        <w:rPr>
+          <w:rFonts w:ascii="Times New Roman" w:hAnsi="Times New Roman" w:cs="Times New Roman"/>
+          <w:sz w:val="24"/>
+          <w:szCs w:val="24"/>
+        </w:rPr>
+        <w:t>Lots of interfaces</w:t>
+      </w:r>
+    </w:p>
+    <w:p>
+      <w:pPr>
+        <w:pStyle w:val="ListParagraph"/>
+        <w:numPr>
+          <w:ilvl w:val="1"/>
+          <w:numId w:val="3"/>
+        </w:numPr>
+        <w:rPr>
+          <w:rFonts w:ascii="Times New Roman" w:hAnsi="Times New Roman" w:cs="Times New Roman"/>
+          <w:sz w:val="24"/>
+          <w:szCs w:val="24"/>
+        </w:rPr>
+      </w:pPr>
+      <w:r>
+        <w:rPr>
+          <w:rFonts w:ascii="Times New Roman" w:hAnsi="Times New Roman" w:cs="Times New Roman"/>
+          <w:sz w:val="24"/>
+          <w:szCs w:val="24"/>
+        </w:rPr>
+        <w:t>No definitions in an interface. Functions end with a semicolon not {}</w:t>
+      </w:r>
+    </w:p>
+    <w:p>
+      <w:pPr>
+        <w:pStyle w:val="ListParagraph"/>
+        <w:numPr>
+          <w:ilvl w:val="0"/>
+          <w:numId w:val="3"/>
+        </w:numPr>
+        <w:rPr>
+          <w:rFonts w:ascii="Times New Roman" w:hAnsi="Times New Roman" w:cs="Times New Roman"/>
+          <w:sz w:val="24"/>
+          <w:szCs w:val="24"/>
+        </w:rPr>
+      </w:pPr>
+      <w:r>
+        <w:rPr>
+          <w:rFonts w:ascii="Times New Roman" w:hAnsi="Times New Roman" w:cs="Times New Roman"/>
+          <w:sz w:val="24"/>
+          <w:szCs w:val="24"/>
+        </w:rPr>
+        <w:t>Inheritance exists</w:t>
+      </w:r>
+    </w:p>
+    <w:p>
+      <w:pPr>
+        <w:pStyle w:val="ListParagraph"/>
+        <w:numPr>
+          <w:ilvl w:val="1"/>
+          <w:numId w:val="3"/>
+        </w:numPr>
+        <w:rPr>
+          <w:rFonts w:ascii="Times New Roman" w:hAnsi="Times New Roman" w:cs="Times New Roman"/>
+          <w:sz w:val="24"/>
+          <w:szCs w:val="24"/>
+        </w:rPr>
+      </w:pPr>
+      <w:r>
+        <w:rPr>
+          <w:rFonts w:ascii="Times New Roman" w:hAnsi="Times New Roman" w:cs="Times New Roman"/>
+          <w:sz w:val="24"/>
+          <w:szCs w:val="24"/>
+        </w:rPr>
+        <w:t xml:space="preserve">Subclasses and </w:t>
+      </w:r>
+      <w:proofErr w:type="spellStart"/>
+      <w:r>
+        <w:rPr>
+          <w:rFonts w:ascii="Times New Roman" w:hAnsi="Times New Roman" w:cs="Times New Roman"/>
+          <w:sz w:val="24"/>
+          <w:szCs w:val="24"/>
+        </w:rPr>
+        <w:t>Superclasses</w:t>
+      </w:r>
+      <w:proofErr w:type="spellEnd"/>
+      <w:r>
+        <w:rPr>
+          <w:rFonts w:ascii="Times New Roman" w:hAnsi="Times New Roman" w:cs="Times New Roman"/>
+          <w:sz w:val="24"/>
+          <w:szCs w:val="24"/>
+        </w:rPr>
+        <w:t xml:space="preserve"> – look at cs111 notes</w:t>
+      </w:r>
+    </w:p>
+    <w:p>
+      <w:pPr>
+        <w:pStyle w:val="ListParagraph"/>
+        <w:numPr>
+          <w:ilvl w:val="1"/>
+          <w:numId w:val="3"/>
+        </w:numPr>
+        <w:rPr>
+          <w:rFonts w:ascii="Times New Roman" w:hAnsi="Times New Roman" w:cs="Times New Roman"/>
+          <w:sz w:val="24"/>
+          <w:szCs w:val="24"/>
+        </w:rPr>
+      </w:pPr>
+      <w:r>
+        <w:rPr>
+          <w:rFonts w:ascii="Times New Roman" w:hAnsi="Times New Roman" w:cs="Times New Roman"/>
+          <w:sz w:val="24"/>
+          <w:szCs w:val="24"/>
+        </w:rPr>
+        <w:t>Overriding and overloading and stuff</w:t>
+      </w:r>
+    </w:p>
+    <w:p>
+      <w:pPr>
+        <w:rPr>
+          <w:rFonts w:ascii="Times New Roman" w:hAnsi="Times New Roman" w:cs="Times New Roman"/>
+          <w:sz w:val="24"/>
+          <w:szCs w:val="24"/>
+        </w:rPr>
+      </w:pPr>
+      <w:r>
+        <w:rPr>
+          <w:rFonts w:ascii="Times New Roman" w:hAnsi="Times New Roman" w:cs="Times New Roman"/>
+          <w:sz w:val="24"/>
+          <w:szCs w:val="24"/>
+        </w:rPr>
+        <w:t>4/1/2019</w:t>
+      </w:r>
+    </w:p>
+    <w:p>
+      <w:pPr>
+        <w:pStyle w:val="ListParagraph"/>
+        <w:numPr>
+          <w:ilvl w:val="0"/>
+          <w:numId w:val="4"/>
+        </w:numPr>
+        <w:rPr>
+          <w:rFonts w:ascii="Times New Roman" w:hAnsi="Times New Roman" w:cs="Times New Roman"/>
+          <w:sz w:val="24"/>
+          <w:szCs w:val="24"/>
+        </w:rPr>
+      </w:pPr>
+      <w:r>
+        <w:rPr>
+          <w:rFonts w:ascii="Times New Roman" w:hAnsi="Times New Roman" w:cs="Times New Roman"/>
+          <w:sz w:val="24"/>
+          <w:szCs w:val="24"/>
+        </w:rPr>
+        <w:t>JUnit Testing</w:t>
+      </w:r>
+    </w:p>
+    <w:p>
+      <w:pPr>
+        <w:pStyle w:val="ListParagraph"/>
+        <w:numPr>
+          <w:ilvl w:val="0"/>
+          <w:numId w:val="4"/>
+        </w:numPr>
+        <w:rPr>
+          <w:rFonts w:ascii="Times New Roman" w:hAnsi="Times New Roman" w:cs="Times New Roman"/>
+          <w:sz w:val="24"/>
+          <w:szCs w:val="24"/>
+        </w:rPr>
+      </w:pPr>
+      <w:r>
+        <w:rPr>
+          <w:rFonts w:ascii="Times New Roman" w:hAnsi="Times New Roman" w:cs="Times New Roman"/>
+          <w:sz w:val="24"/>
+          <w:szCs w:val="24"/>
+        </w:rPr>
+        <w:t>Can’t bring the required inputs into your main methods. You need to do Junit testing in a special file</w:t>
+      </w:r>
+    </w:p>
+    <w:p>
+      <w:pPr>
+        <w:pStyle w:val="ListParagraph"/>
+        <w:numPr>
+          <w:ilvl w:val="0"/>
+          <w:numId w:val="4"/>
+        </w:numPr>
+        <w:rPr>
+          <w:rFonts w:ascii="Times New Roman" w:hAnsi="Times New Roman" w:cs="Times New Roman"/>
+          <w:sz w:val="24"/>
+          <w:szCs w:val="24"/>
+        </w:rPr>
+      </w:pPr>
+      <w:r>
+        <w:rPr>
+          <w:rFonts w:ascii="Times New Roman" w:hAnsi="Times New Roman" w:cs="Times New Roman"/>
+          <w:sz w:val="24"/>
+          <w:szCs w:val="24"/>
+        </w:rPr>
+        <w:t xml:space="preserve">For example, </w:t>
+      </w:r>
+      <w:proofErr w:type="spellStart"/>
+      <w:r>
+        <w:rPr>
+          <w:rFonts w:ascii="Times New Roman" w:hAnsi="Times New Roman" w:cs="Times New Roman"/>
+          <w:sz w:val="24"/>
+          <w:szCs w:val="24"/>
+        </w:rPr>
+        <w:t>lets</w:t>
+      </w:r>
+      <w:proofErr w:type="spellEnd"/>
+      <w:r>
+        <w:rPr>
+          <w:rFonts w:ascii="Times New Roman" w:hAnsi="Times New Roman" w:cs="Times New Roman"/>
+          <w:sz w:val="24"/>
+          <w:szCs w:val="24"/>
+        </w:rPr>
+        <w:t xml:space="preserve"> use </w:t>
+      </w:r>
+      <w:proofErr w:type="spellStart"/>
+      <w:r>
+        <w:rPr>
+          <w:rFonts w:ascii="Times New Roman" w:hAnsi="Times New Roman" w:cs="Times New Roman"/>
+          <w:sz w:val="24"/>
+          <w:szCs w:val="24"/>
+        </w:rPr>
+        <w:t>HourlyEmployee</w:t>
+      </w:r>
+      <w:proofErr w:type="spellEnd"/>
+      <w:r>
+        <w:rPr>
+          <w:rFonts w:ascii="Times New Roman" w:hAnsi="Times New Roman" w:cs="Times New Roman"/>
+          <w:sz w:val="24"/>
+          <w:szCs w:val="24"/>
+        </w:rPr>
+        <w:t>.</w:t>
+      </w:r>
+    </w:p>
+    <w:p>
+      <w:pPr>
+        <w:pStyle w:val="ListParagraph"/>
+        <w:numPr>
+          <w:ilvl w:val="1"/>
+          <w:numId w:val="4"/>
+        </w:numPr>
+        <w:rPr>
+          <w:rFonts w:ascii="Times New Roman" w:hAnsi="Times New Roman" w:cs="Times New Roman"/>
+          <w:sz w:val="24"/>
+          <w:szCs w:val="24"/>
+        </w:rPr>
+      </w:pPr>
+      <w:r>
+        <w:rPr>
+          <w:rFonts w:ascii="Times New Roman" w:hAnsi="Times New Roman" w:cs="Times New Roman"/>
+          <w:sz w:val="24"/>
+          <w:szCs w:val="24"/>
+        </w:rPr>
+        <w:t xml:space="preserve">In a test method, you need to instantiate an </w:t>
+      </w:r>
+      <w:proofErr w:type="spellStart"/>
+      <w:r>
+        <w:rPr>
+          <w:rFonts w:ascii="Times New Roman" w:hAnsi="Times New Roman" w:cs="Times New Roman"/>
+          <w:sz w:val="24"/>
+          <w:szCs w:val="24"/>
+        </w:rPr>
+        <w:t>HourlyEmployee</w:t>
+      </w:r>
+      <w:proofErr w:type="spellEnd"/>
+      <w:r>
+        <w:rPr>
+          <w:rFonts w:ascii="Times New Roman" w:hAnsi="Times New Roman" w:cs="Times New Roman"/>
+          <w:sz w:val="24"/>
+          <w:szCs w:val="24"/>
+        </w:rPr>
+        <w:t xml:space="preserve"> class with values, then add a ton of </w:t>
+      </w:r>
+      <w:proofErr w:type="spellStart"/>
+      <w:proofErr w:type="gramStart"/>
+      <w:r>
+        <w:rPr>
+          <w:rFonts w:ascii="Times New Roman" w:hAnsi="Times New Roman" w:cs="Times New Roman"/>
+          <w:sz w:val="24"/>
+          <w:szCs w:val="24"/>
+        </w:rPr>
+        <w:t>assertEquals</w:t>
+      </w:r>
+      <w:proofErr w:type="spellEnd"/>
+      <w:r>
+        <w:rPr>
+          <w:rFonts w:ascii="Times New Roman" w:hAnsi="Times New Roman" w:cs="Times New Roman"/>
+          <w:sz w:val="24"/>
+          <w:szCs w:val="24"/>
+        </w:rPr>
+        <w:t>(</w:t>
+      </w:r>
+      <w:proofErr w:type="gramEnd"/>
+      <w:r>
+        <w:rPr>
+          <w:rFonts w:ascii="Times New Roman" w:hAnsi="Times New Roman" w:cs="Times New Roman"/>
+          <w:sz w:val="24"/>
+          <w:szCs w:val="24"/>
+        </w:rPr>
+        <w:t>) where you compare one value to the return of something from the instance</w:t>
+      </w:r>
+    </w:p>
+    <w:p>
+      <w:pPr>
+        <w:pStyle w:val="ListParagraph"/>
+        <w:numPr>
+          <w:ilvl w:val="0"/>
+          <w:numId w:val="4"/>
+        </w:numPr>
+        <w:rPr>
+          <w:rFonts w:ascii="Times New Roman" w:hAnsi="Times New Roman" w:cs="Times New Roman"/>
+          <w:sz w:val="24"/>
+          <w:szCs w:val="24"/>
+        </w:rPr>
+      </w:pPr>
+      <w:r>
+        <w:rPr>
+          <w:rFonts w:ascii="Times New Roman" w:hAnsi="Times New Roman" w:cs="Times New Roman"/>
+          <w:sz w:val="24"/>
+          <w:szCs w:val="24"/>
+        </w:rPr>
+        <w:t>Testing can reveal the presence of errors but not the absence of errors</w:t>
+      </w:r>
+    </w:p>
+    <w:p>
+      <w:pPr>
+        <w:pStyle w:val="ListParagraph"/>
+        <w:numPr>
+          <w:ilvl w:val="0"/>
+          <w:numId w:val="4"/>
+        </w:numPr>
+        <w:rPr>
+          <w:rFonts w:ascii="Times New Roman" w:hAnsi="Times New Roman" w:cs="Times New Roman"/>
+          <w:sz w:val="24"/>
+          <w:szCs w:val="24"/>
+        </w:rPr>
+      </w:pPr>
+      <w:r>
+        <w:rPr>
+          <w:rFonts w:ascii="Times New Roman" w:hAnsi="Times New Roman" w:cs="Times New Roman"/>
+          <w:sz w:val="24"/>
+          <w:szCs w:val="24"/>
+        </w:rPr>
+        <w:t>A methods tests should be developed before the method is defined</w:t>
+      </w:r>
+    </w:p>
+    <w:p>
+      <w:pPr>
+        <w:pStyle w:val="ListParagraph"/>
+        <w:numPr>
+          <w:ilvl w:val="0"/>
+          <w:numId w:val="4"/>
+        </w:numPr>
+        <w:rPr>
+          <w:rFonts w:ascii="Times New Roman" w:hAnsi="Times New Roman" w:cs="Times New Roman"/>
+          <w:sz w:val="24"/>
+          <w:szCs w:val="24"/>
+        </w:rPr>
+      </w:pPr>
+      <w:r>
+        <w:rPr>
+          <w:rFonts w:ascii="Times New Roman" w:hAnsi="Times New Roman" w:cs="Times New Roman"/>
+          <w:sz w:val="24"/>
+          <w:szCs w:val="24"/>
+        </w:rPr>
+        <w:t>In general, methods should be designed to facilitate testing</w:t>
+      </w:r>
+    </w:p>
+    <w:p>
+      <w:pPr>
+        <w:pStyle w:val="ListParagraph"/>
+        <w:numPr>
+          <w:ilvl w:val="0"/>
+          <w:numId w:val="4"/>
+        </w:numPr>
+        <w:rPr>
+          <w:rFonts w:ascii="Times New Roman" w:hAnsi="Times New Roman" w:cs="Times New Roman"/>
+          <w:sz w:val="24"/>
+          <w:szCs w:val="24"/>
+        </w:rPr>
+      </w:pPr>
+      <w:r>
+        <w:rPr>
+          <w:rFonts w:ascii="Times New Roman" w:hAnsi="Times New Roman" w:cs="Times New Roman"/>
+          <w:sz w:val="24"/>
+          <w:szCs w:val="24"/>
+        </w:rPr>
+        <w:t>Make sure that any boundary conditions are thoroughly tested</w:t>
+      </w:r>
+    </w:p>
+    <w:p>
+      <w:pPr>
+        <w:pStyle w:val="ListParagraph"/>
+        <w:numPr>
+          <w:ilvl w:val="0"/>
+          <w:numId w:val="4"/>
+        </w:numPr>
+        <w:rPr>
+          <w:rFonts w:ascii="Times New Roman" w:hAnsi="Times New Roman" w:cs="Times New Roman"/>
+          <w:sz w:val="24"/>
+          <w:szCs w:val="24"/>
+        </w:rPr>
+      </w:pPr>
+      <w:r>
+        <w:rPr>
+          <w:rFonts w:ascii="Times New Roman" w:hAnsi="Times New Roman" w:cs="Times New Roman"/>
+          <w:sz w:val="24"/>
+          <w:szCs w:val="24"/>
+        </w:rPr>
+        <w:t>Good testing requires great skepticism</w:t>
+      </w:r>
+    </w:p>
+    <w:p>
+      <w:pPr>
+        <w:pStyle w:val="ListParagraph"/>
+        <w:numPr>
+          <w:ilvl w:val="0"/>
+          <w:numId w:val="4"/>
+        </w:numPr>
+        <w:rPr>
+          <w:rFonts w:ascii="Times New Roman" w:hAnsi="Times New Roman" w:cs="Times New Roman"/>
+          <w:sz w:val="24"/>
+          <w:szCs w:val="24"/>
+        </w:rPr>
+      </w:pPr>
+      <w:r>
+        <w:rPr>
+          <w:rFonts w:ascii="Times New Roman" w:hAnsi="Times New Roman" w:cs="Times New Roman"/>
+          <w:sz w:val="24"/>
+          <w:szCs w:val="24"/>
+        </w:rPr>
+        <w:t>Testing will help guarantee that your code works well and wont fail during runtime</w:t>
       </w:r>
       <w:bookmarkStart w:id="0" w:name="_GoBack"/>
       <w:bookmarkEnd w:id="0"/>
@@ -1575,6 +2061,119 @@
 <file path=word/numbering.xml><?xml version="1.0" encoding="utf-8"?>
 <w:numbering xmlns:wpc="http://schemas.microsoft.com/office/word/2010/wordprocessingCanvas" xmlns:cx="http://schemas.microsoft.com/office/drawing/2014/chartex" xmlns:cx1="http://schemas.microsoft.com/office/drawing/2015/9/8/chartex" xmlns:cx2="http://schemas.microsoft.com/office/drawing/2015/10/21/chartex" xmlns:cx3="http://schemas.microsoft.com/office/drawing/2016/5/9/chartex" xmlns:cx4="http://schemas.microsoft.com/office/drawing/2016/5/10/chartex" xmlns:cx5="http://schemas.microsoft.com/office/drawing/2016/5/11/chartex" xmlns:cx6="http://schemas.microsoft.com/office/drawing/2016/5/12/chartex" xmlns:cx7="http://schemas.microsoft.com/office/drawing/2016/5/13/chartex" xmlns:cx8="http://schemas.microsoft.com/office/drawing/2016/5/14/chartex" xmlns:mc="http://schemas.openxmlformats.org/markup-compatibility/2006" xmlns:aink="http://schemas.microsoft.com/office/drawing/2016/ink" xmlns:am3d="http://schemas.microsoft.com/office/drawing/2017/model3d" xmlns:o="urn:schemas-microsoft-com:office:office" xmlns:r="http://schemas.openxmlformats.org/officeDocument/2006/relationships" xmlns:m="http://schemas.openxmlformats.org/officeDocument/2006/math" xmlns:v="urn:schemas-microsoft-com:vml" xmlns:wp14="http://schemas.microsoft.com/office/word/2010/wordprocessingDrawing" xmlns:wp="http://schemas.openxmlformats.org/drawingml/2006/wordprocessingDrawing" xmlns:w10="urn:schemas-microsoft-com:office:word" xmlns:w="http://schemas.openxmlformats.org/wordprocessingml/2006/main" xmlns:w14="http://schemas.microsoft.com/office/word/2010/wordml" xmlns:w15="http://schemas.microsoft.com/office/word/2012/wordml" xmlns:w16cid="http://schemas.microsoft.com/office/word/2016/wordml/cid" xmlns:w16se="http://schemas.microsoft.com/office/word/2015/wordml/symex" xmlns:wpg="http://schemas.microsoft.com/office/word/2010/wordprocessingGroup" xmlns:wpi="http://schemas.microsoft.com/office/word/2010/wordprocessingInk" xmlns:wne="http://schemas.microsoft.com/office/word/2006/wordml" xmlns:wps="http://schemas.microsoft.com/office/word/2010/wordprocessingShape" mc:Ignorable="w14 w15 w16se w16cid wp14">
   <w:abstractNum w:abstractNumId="0" w15:restartNumberingAfterBreak="0">
+    <w:nsid w:val="1DBB46B3"/>
+    <w:multiLevelType w:val="hybridMultilevel"/>
+    <w:tmpl w:val="045CA216"/>
+    <w:lvl w:ilvl="0" w:tplc="04090001">
+      <w:start w:val="1"/>
+      <w:numFmt w:val="bullet"/>
+      <w:lvlText w:val=""/>
+      <w:lvlJc w:val="left"/>
+      <w:pPr>
+        <w:ind w:left="720" w:hanging="360"/>
+      </w:pPr>
+      <w:rPr>
+        <w:rFonts w:ascii="Symbol" w:hAnsi="Symbol" w:hint="default"/>
+      </w:rPr>
+    </w:lvl>
+    <w:lvl w:ilvl="1" w:tplc="04090003">
+      <w:start w:val="1"/>
+      <w:numFmt w:val="bullet"/>
+      <w:lvlText w:val="o"/>
+      <w:lvlJc w:val="left"/>
+      <w:pPr>
+        <w:ind w:left="1440" w:hanging="360"/>
+      </w:pPr>
+      <w:rPr>
+        <w:rFonts w:ascii="Courier New" w:hAnsi="Courier New" w:cs="Courier New" w:hint="default"/>
+      </w:rPr>
+    </w:lvl>
+    <w:lvl w:ilvl="2" w:tplc="04090005" w:tentative="1">
+      <w:start w:val="1"/>
+      <w:numFmt w:val="bullet"/>
+      <w:lvlText w:val=""/>
+      <w:lvlJc w:val="left"/>
+      <w:pPr>
+        <w:ind w:left="2160" w:hanging="360"/>
+      </w:pPr>
+      <w:rPr>
+        <w:rFonts w:ascii="Wingdings" w:hAnsi="Wingdings" w:hint="default"/>
+      </w:rPr>
+    </w:lvl>
+    <w:lvl w:ilvl="3" w:tplc="04090001" w:tentative="1">
+      <w:start w:val="1"/>
+      <w:numFmt w:val="bullet"/>
+      <w:lvlText w:val=""/>
+      <w:lvlJc w:val="left"/>
+      <w:pPr>
+        <w:ind w:left="2880" w:hanging="360"/>
+      </w:pPr>
+      <w:rPr>
+        <w:rFonts w:ascii="Symbol" w:hAnsi="Symbol" w:hint="default"/>
+      </w:rPr>
+    </w:lvl>
+    <w:lvl w:ilvl="4" w:tplc="04090003" w:tentative="1">
+      <w:start w:val="1"/>
+      <w:numFmt w:val="bullet"/>
+      <w:lvlText w:val="o"/>
+      <w:lvlJc w:val="left"/>
+      <w:pPr>
+        <w:ind w:left="3600" w:hanging="360"/>
+      </w:pPr>
+      <w:rPr>
+        <w:rFonts w:ascii="Courier New" w:hAnsi="Courier New" w:cs="Courier New" w:hint="default"/>
+      </w:rPr>
+    </w:lvl>
+    <w:lvl w:ilvl="5" w:tplc="04090005" w:tentative="1">
+      <w:start w:val="1"/>
+      <w:numFmt w:val="bullet"/>
+      <w:lvlText w:val=""/>
+      <w:lvlJc w:val="left"/>
+      <w:pPr>
+        <w:ind w:left="4320" w:hanging="360"/>
+      </w:pPr>
+      <w:rPr>
+        <w:rFonts w:ascii="Wingdings" w:hAnsi="Wingdings" w:hint="default"/>
+      </w:rPr>
+    </w:lvl>
+    <w:lvl w:ilvl="6" w:tplc="04090001" w:tentative="1">
+      <w:start w:val="1"/>
+      <w:numFmt w:val="bullet"/>
+      <w:lvlText w:val=""/>
+      <w:lvlJc w:val="left"/>
+      <w:pPr>
+        <w:ind w:left="5040" w:hanging="360"/>
+      </w:pPr>
+      <w:rPr>
+        <w:rFonts w:ascii="Symbol" w:hAnsi="Symbol" w:hint="default"/>
+      </w:rPr>
+    </w:lvl>
+    <w:lvl w:ilvl="7" w:tplc="04090003" w:tentative="1">
+      <w:start w:val="1"/>
+      <w:numFmt w:val="bullet"/>
+      <w:lvlText w:val="o"/>
+      <w:lvlJc w:val="left"/>
+      <w:pPr>
+        <w:ind w:left="5760" w:hanging="360"/>
+      </w:pPr>
+      <w:rPr>
+        <w:rFonts w:ascii="Courier New" w:hAnsi="Courier New" w:cs="Courier New" w:hint="default"/>
+      </w:rPr>
+    </w:lvl>
+    <w:lvl w:ilvl="8" w:tplc="04090005" w:tentative="1">
+      <w:start w:val="1"/>
+      <w:numFmt w:val="bullet"/>
+      <w:lvlText w:val=""/>
+      <w:lvlJc w:val="left"/>
+      <w:pPr>
+        <w:ind w:left="6480" w:hanging="360"/>
+      </w:pPr>
+      <w:rPr>
+        <w:rFonts w:ascii="Wingdings" w:hAnsi="Wingdings" w:hint="default"/>
+      </w:rPr>
+    </w:lvl>
+  </w:abstractNum>
+  <w:abstractNum w:abstractNumId="1" w15:restartNumberingAfterBreak="0">
     <w:nsid w:val="30BD7D38"/>
     <w:multiLevelType w:val="hybridMultilevel"/>
     <w:tmpl w:val="5588BB84"/>
@@ -1687,7 +2286,7 @@
       </w:rPr>
     </w:lvl>
   </w:abstractNum>
-  <w:abstractNum w:abstractNumId="1" w15:restartNumberingAfterBreak="0">
+  <w:abstractNum w:abstractNumId="2" w15:restartNumberingAfterBreak="0">
     <w:nsid w:val="6BAC7943"/>
     <w:multiLevelType w:val="hybridMultilevel"/>
     <w:tmpl w:val="C6762414"/>
@@ -1800,10 +2399,129 @@
       </w:rPr>
     </w:lvl>
   </w:abstractNum>
+  <w:abstractNum w:abstractNumId="3" w15:restartNumberingAfterBreak="0">
+    <w:nsid w:val="77832AE5"/>
+    <w:multiLevelType w:val="hybridMultilevel"/>
+    <w:tmpl w:val="916C4342"/>
+    <w:lvl w:ilvl="0" w:tplc="04090001">
+      <w:start w:val="1"/>
+      <w:numFmt w:val="bullet"/>
+      <w:lvlText w:val=""/>
+      <w:lvlJc w:val="left"/>
+      <w:pPr>
+        <w:ind w:left="720" w:hanging="360"/>
+      </w:pPr>
+      <w:rPr>
+        <w:rFonts w:ascii="Symbol" w:hAnsi="Symbol" w:hint="default"/>
+      </w:rPr>
+    </w:lvl>
+    <w:lvl w:ilvl="1" w:tplc="04090003">
+      <w:start w:val="1"/>
+      <w:numFmt w:val="bullet"/>
+      <w:lvlText w:val="o"/>
+      <w:lvlJc w:val="left"/>
+      <w:pPr>
+        <w:ind w:left="1440" w:hanging="360"/>
+      </w:pPr>
+      <w:rPr>
+        <w:rFonts w:ascii="Courier New" w:hAnsi="Courier New" w:cs="Courier New" w:hint="default"/>
+      </w:rPr>
+    </w:lvl>
+    <w:lvl w:ilvl="2" w:tplc="04090005" w:tentative="1">
+      <w:start w:val="1"/>
+      <w:numFmt w:val="bullet"/>
+      <w:lvlText w:val=""/>
+      <w:lvlJc w:val="left"/>
+      <w:pPr>
+        <w:ind w:left="2160" w:hanging="360"/>
+      </w:pPr>
+      <w:rPr>
+        <w:rFonts w:ascii="Wingdings" w:hAnsi="Wingdings" w:hint="default"/>
+      </w:rPr>
+    </w:lvl>
+    <w:lvl w:ilvl="3" w:tplc="04090001" w:tentative="1">
+      <w:start w:val="1"/>
+      <w:numFmt w:val="bullet"/>
+      <w:lvlText w:val=""/>
+      <w:lvlJc w:val="left"/>
+      <w:pPr>
+        <w:ind w:left="2880" w:hanging="360"/>
+      </w:pPr>
+      <w:rPr>
+        <w:rFonts w:ascii="Symbol" w:hAnsi="Symbol" w:hint="default"/>
+      </w:rPr>
+    </w:lvl>
+    <w:lvl w:ilvl="4" w:tplc="04090003" w:tentative="1">
+      <w:start w:val="1"/>
+      <w:numFmt w:val="bullet"/>
+      <w:lvlText w:val="o"/>
+      <w:lvlJc w:val="left"/>
+      <w:pPr>
+        <w:ind w:left="3600" w:hanging="360"/>
+      </w:pPr>
+      <w:rPr>
+        <w:rFonts w:ascii="Courier New" w:hAnsi="Courier New" w:cs="Courier New" w:hint="default"/>
+      </w:rPr>
+    </w:lvl>
+    <w:lvl w:ilvl="5" w:tplc="04090005" w:tentative="1">
+      <w:start w:val="1"/>
+      <w:numFmt w:val="bullet"/>
+      <w:lvlText w:val=""/>
+      <w:lvlJc w:val="left"/>
+      <w:pPr>
+        <w:ind w:left="4320" w:hanging="360"/>
+      </w:pPr>
+      <w:rPr>
+        <w:rFonts w:ascii="Wingdings" w:hAnsi="Wingdings" w:hint="default"/>
+      </w:rPr>
+    </w:lvl>
+    <w:lvl w:ilvl="6" w:tplc="04090001" w:tentative="1">
+      <w:start w:val="1"/>
+      <w:numFmt w:val="bullet"/>
+      <w:lvlText w:val=""/>
+      <w:lvlJc w:val="left"/>
+      <w:pPr>
+        <w:ind w:left="5040" w:hanging="360"/>
+      </w:pPr>
+      <w:rPr>
+        <w:rFonts w:ascii="Symbol" w:hAnsi="Symbol" w:hint="default"/>
+      </w:rPr>
+    </w:lvl>
+    <w:lvl w:ilvl="7" w:tplc="04090003" w:tentative="1">
+      <w:start w:val="1"/>
+      <w:numFmt w:val="bullet"/>
+      <w:lvlText w:val="o"/>
+      <w:lvlJc w:val="left"/>
+      <w:pPr>
+        <w:ind w:left="5760" w:hanging="360"/>
+      </w:pPr>
+      <w:rPr>
+        <w:rFonts w:ascii="Courier New" w:hAnsi="Courier New" w:cs="Courier New" w:hint="default"/>
+      </w:rPr>
+    </w:lvl>
+    <w:lvl w:ilvl="8" w:tplc="04090005" w:tentative="1">
+      <w:start w:val="1"/>
+      <w:numFmt w:val="bullet"/>
+      <w:lvlText w:val=""/>
+      <w:lvlJc w:val="left"/>
+      <w:pPr>
+        <w:ind w:left="6480" w:hanging="360"/>
+      </w:pPr>
+      <w:rPr>
+        <w:rFonts w:ascii="Wingdings" w:hAnsi="Wingdings" w:hint="default"/>
+      </w:rPr>
+    </w:lvl>
+  </w:abstractNum>
   <w:num w:numId="1">
+    <w:abstractNumId w:val="2"/>
+  </w:num>
+  <w:num w:numId="2">
     <w:abstractNumId w:val="1"/>
   </w:num>
-  <w:num w:numId="2">
+  <w:num w:numId="3">
+    <w:abstractNumId w:val="3"/>
+  </w:num>
+  <w:num w:numId="4">
     <w:abstractNumId w:val="0"/>
   </w:num>
 </w:numbering>
@@ -1932,6 +2650,7 @@
     <w:lsdException w:name="HTML Sample" w:semiHidden="1" w:unhideWhenUsed="1"/>
     <w:lsdException w:name="HTML Typewriter" w:semiHidden="1" w:unhideWhenUsed="1"/>
     <w:lsdException w:name="HTML Variable" w:semiHidden="1" w:unhideWhenUsed="1"/>
+    <w:lsdException w:name="Normal Table" w:semiHidden="1" w:unhideWhenUsed="1"/>
     <w:lsdException w:name="annotation subject" w:semiHidden="1" w:unhideWhenUsed="1"/>
     <w:lsdException w:name="No List" w:semiHidden="1" w:unhideWhenUsed="1"/>
     <w:lsdException w:name="Outline List 1" w:semiHidden="1" w:unhideWhenUsed="1"/>
@@ -1975,8 +2694,10 @@
     <w:lsdException w:name="Table Elegant" w:semiHidden="1" w:unhideWhenUsed="1"/>
     <w:lsdException w:name="Table Professional" w:semiHidden="1" w:unhideWhenUsed="1"/>
     <w:lsdException w:name="Table Subtle 1" w:semiHidden="1" w:unhideWhenUsed="1"/>
+    <w:lsdException w:name="Table Subtle 2" w:semiHidden="1" w:unhideWhenUsed="1"/>
     <w:lsdException w:name="Table Web 1" w:semiHidden="1" w:unhideWhenUsed="1"/>
     <w:lsdException w:name="Table Web 2" w:semiHidden="1" w:unhideWhenUsed="1"/>
+    <w:lsdException w:name="Table Web 3" w:semiHidden="1" w:unhideWhenUsed="1"/>
     <w:lsdException w:name="Balloon Text" w:semiHidden="1" w:unhideWhenUsed="1"/>
     <w:lsdException w:name="Table Grid" w:uiPriority="39"/>
     <w:lsdException w:name="Table Theme" w:semiHidden="1" w:unhideWhenUsed="1"/>

</xml_diff>